<commit_message>
Added Project Vision v0.3 with Scope Definition
</commit_message>
<xml_diff>
--- a/Deliverables/2. Project Vision + High Level Requirements/Project Vision/Cross Campus by XCampus - Project Vision v0.2 - 02102016.docx
+++ b/Deliverables/2. Project Vision + High Level Requirements/Project Vision/Cross Campus by XCampus - Project Vision v0.2 - 02102016.docx
@@ -32,13 +32,13 @@
       <w:sdtContent>
         <w:tbl>
           <w:tblPr>
-            <w:tblW w:w="5000" w:type="pct"/>
+            <w:tblW w:w="4942" w:type="pct"/>
             <w:jc w:val="center"/>
             <w:tblLook w:val="04A0" w:firstRow="1" w:lastRow="0" w:firstColumn="1" w:lastColumn="0" w:noHBand="0" w:noVBand="1"/>
           </w:tblPr>
           <w:tblGrid>
             <w:gridCol w:w="1952"/>
-            <w:gridCol w:w="7624"/>
+            <w:gridCol w:w="7513"/>
           </w:tblGrid>
           <w:tr>
             <w:trPr>
@@ -79,7 +79,7 @@
           <w:tr>
             <w:trPr>
               <w:gridBefore w:val="1"/>
-              <w:wBefore w:w="1019" w:type="pct"/>
+              <w:wBefore w:w="1031" w:type="pct"/>
               <w:trHeight w:val="1440"/>
               <w:jc w:val="center"/>
             </w:trPr>
@@ -95,10 +95,11 @@
                 <w:dataBinding w:prefixMappings="xmlns:ns0='http://schemas.openxmlformats.org/package/2006/metadata/core-properties' xmlns:ns1='http://purl.org/dc/elements/1.1/'" w:xpath="/ns0:coreProperties[1]/ns1:title[1]" w:storeItemID="{6C3C8BC8-F283-45AE-878A-BAB7291924A1}"/>
                 <w:text/>
               </w:sdtPr>
+              <w:sdtEndPr/>
               <w:sdtContent>
                 <w:tc>
                   <w:tcPr>
-                    <w:tcW w:w="3981" w:type="pct"/>
+                    <w:tcW w:w="3969" w:type="pct"/>
                     <w:tcBorders>
                       <w:bottom w:val="single" w:sz="4" w:space="0" w:color="4F81BD" w:themeColor="accent1"/>
                     </w:tcBorders>
@@ -144,6 +145,7 @@
                 <w:dataBinding w:prefixMappings="xmlns:ns0='http://schemas.openxmlformats.org/package/2006/metadata/core-properties' xmlns:ns1='http://purl.org/dc/elements/1.1/'" w:xpath="/ns0:coreProperties[1]/ns1:subject[1]" w:storeItemID="{6C3C8BC8-F283-45AE-878A-BAB7291924A1}"/>
                 <w:text/>
               </w:sdtPr>
+              <w:sdtEndPr/>
               <w:sdtContent>
                 <w:tc>
                   <w:tcPr>
@@ -204,7 +206,43 @@
                     <w:b/>
                     <w:bCs/>
                   </w:rPr>
-                  <w:t>Version 1.</w:t>
+                  <w:t xml:space="preserve">Version </w:t>
+                </w:r>
+                <w:r>
+                  <w:rPr>
+                    <w:rFonts w:ascii="Arial" w:hAnsi="Arial" w:cs="Arial"/>
+                    <w:b/>
+                    <w:bCs/>
+                    <w:lang w:val="en-GB"/>
+                  </w:rPr>
+                  <w:fldChar w:fldCharType="begin"/>
+                </w:r>
+                <w:r>
+                  <w:rPr>
+                    <w:rFonts w:ascii="Arial" w:hAnsi="Arial" w:cs="Arial"/>
+                    <w:b/>
+                    <w:bCs/>
+                    <w:lang w:val="en-GB"/>
+                  </w:rPr>
+                  <w:instrText xml:space="preserve"> DOCPROPERTY "Version" \* MERGEFORMAT </w:instrText>
+                </w:r>
+                <w:r>
+                  <w:rPr>
+                    <w:rFonts w:ascii="Arial" w:hAnsi="Arial" w:cs="Arial"/>
+                    <w:b/>
+                    <w:bCs/>
+                    <w:lang w:val="en-GB"/>
+                  </w:rPr>
+                  <w:fldChar w:fldCharType="separate"/>
+                </w:r>
+                <w:r>
+                  <w:rPr>
+                    <w:rFonts w:ascii="Arial" w:hAnsi="Arial" w:cs="Arial"/>
+                    <w:b/>
+                    <w:bCs/>
+                    <w:lang w:val="en-GB"/>
+                  </w:rPr>
+                  <w:t>0.2</w:t>
                 </w:r>
                 <w:r>
                   <w:rPr>
@@ -212,7 +250,7 @@
                     <w:b/>
                     <w:bCs/>
                   </w:rPr>
-                  <w:t>1</w:t>
+                  <w:fldChar w:fldCharType="end"/>
                 </w:r>
               </w:p>
             </w:tc>
@@ -1097,19 +1135,11 @@
                 <w:rFonts w:cs="Arial"/>
               </w:rPr>
             </w:pPr>
-            <w:proofErr w:type="spellStart"/>
-            <w:r>
-              <w:rPr>
-                <w:rFonts w:cs="Arial"/>
-              </w:rPr>
-              <w:t>Anjana</w:t>
-            </w:r>
-            <w:proofErr w:type="spellEnd"/>
-            <w:r>
-              <w:rPr>
-                <w:rFonts w:cs="Arial"/>
-              </w:rPr>
-              <w:t xml:space="preserve"> Shah</w:t>
+            <w:r>
+              <w:rPr>
+                <w:rFonts w:cs="Arial"/>
+              </w:rPr>
+              <w:t>Anjana Shah</w:t>
             </w:r>
           </w:p>
         </w:tc>
@@ -3310,26 +3340,7 @@
       </w:r>
       <w:bookmarkEnd w:id="3"/>
     </w:p>
-    <w:p>
-      <w:r>
-        <w:t xml:space="preserve">This document sets forth </w:t>
-      </w:r>
-      <w:r>
-        <w:t>key aspects</w:t>
-      </w:r>
-      <w:r>
-        <w:t xml:space="preserve"> </w:t>
-      </w:r>
-      <w:r>
-        <w:t xml:space="preserve">of </w:t>
-      </w:r>
-      <w:r>
-        <w:t xml:space="preserve">the </w:t>
-      </w:r>
-      <w:r>
-        <w:t>project positioning, user descriptions, stakeholder requirements, and system features.</w:t>
-      </w:r>
-    </w:p>
+    <w:p/>
     <w:p>
       <w:pPr>
         <w:pStyle w:val="Heading3"/>
@@ -3344,57 +3355,25 @@
       <w:bookmarkEnd w:id="4"/>
     </w:p>
     <w:p>
-      <w:r>
-        <w:t>Our Product Vision will not include</w:t>
-      </w:r>
-      <w:r>
-        <w:t xml:space="preserve"> </w:t>
-      </w:r>
-      <w:r>
-        <w:t>design documentation, h</w:t>
-      </w:r>
-      <w:r>
-        <w:t>i</w:t>
-      </w:r>
-      <w:r>
-        <w:t xml:space="preserve">gh level business requirements and </w:t>
-      </w:r>
-      <w:r>
-        <w:t>project design schedule</w:t>
-      </w:r>
-      <w:r>
-        <w:t>.</w:t>
-      </w:r>
-    </w:p>
-    <w:p>
-      <w:pPr>
-        <w:pStyle w:val="Heading2"/>
-        <w:spacing w:after="240"/>
-        <w:rPr>
-          <w:rFonts w:cs="Arial"/>
-        </w:rPr>
-      </w:pPr>
-      <w:bookmarkStart w:id="5" w:name="_Toc463304960"/>
-      <w:r>
-        <w:rPr>
-          <w:rFonts w:cs="Arial"/>
-        </w:rPr>
-        <w:t>Definitions, Acronyms, and Abbreviations</w:t>
-      </w:r>
+      <w:bookmarkStart w:id="5" w:name="_GoBack"/>
       <w:bookmarkEnd w:id="5"/>
     </w:p>
     <w:p>
       <w:pPr>
-        <w:rPr>
-          <w:rFonts w:cs="Arial"/>
-        </w:rPr>
-      </w:pPr>
-      <w:r>
-        <w:rPr>
-          <w:rFonts w:cs="Arial"/>
-        </w:rPr>
-        <w:t>CCCLE – Cross Campus Collaborative Learning Environment</w:t>
-      </w:r>
+        <w:pStyle w:val="Heading2"/>
+        <w:spacing w:after="240"/>
+        <w:rPr>
+          <w:rFonts w:cs="Arial"/>
+        </w:rPr>
+      </w:pPr>
+      <w:bookmarkStart w:id="6" w:name="_Toc463304960"/>
+      <w:r>
+        <w:rPr>
+          <w:rFonts w:cs="Arial"/>
+        </w:rPr>
+        <w:t>Definitions, Acronyms, and Abbreviations</w:t>
+      </w:r>
+      <w:bookmarkEnd w:id="6"/>
     </w:p>
     <w:p>
       <w:pPr>
@@ -3406,7 +3385,7 @@
         <w:rPr>
           <w:rFonts w:cs="Arial"/>
         </w:rPr>
-        <w:t>Android – Google operating system running on smart phones. It is one of the target platforms Cross Campus will be designed and built for.</w:t>
+        <w:t>CCCLE – Cross Campus Collaborative Learning Environment</w:t>
       </w:r>
     </w:p>
     <w:p>
@@ -3419,20 +3398,31 @@
         <w:rPr>
           <w:rFonts w:cs="Arial"/>
         </w:rPr>
-        <w:t>iPhone – Apple operating system running on iOS devices. It is one of the target platforms for which Cross Campus with be designed and built for.</w:t>
-      </w:r>
-      <w:bookmarkStart w:id="6" w:name="_Toc463304961"/>
+        <w:t>Android – Google operating system running on smart phones. It is one of the target platforms Cross Campus will be designed and built for.</w:t>
+      </w:r>
     </w:p>
     <w:p>
       <w:pPr>
+        <w:rPr>
+          <w:rFonts w:cs="Arial"/>
+        </w:rPr>
+      </w:pPr>
+      <w:r>
+        <w:rPr>
+          <w:rFonts w:cs="Arial"/>
+        </w:rPr>
+        <w:t>iPhone – Apple operating system running on iOS devices. It is one of the target platforms for which Cross Campus with be designed and built for.</w:t>
+      </w:r>
+      <w:bookmarkStart w:id="7" w:name="_Toc463304961"/>
+    </w:p>
+    <w:p>
+      <w:pPr>
         <w:pStyle w:val="Heading2"/>
       </w:pPr>
-      <w:bookmarkStart w:id="7" w:name="_GoBack"/>
+      <w:r>
+        <w:t>References</w:t>
+      </w:r>
       <w:bookmarkEnd w:id="7"/>
-      <w:r>
-        <w:t>References</w:t>
-      </w:r>
-      <w:bookmarkEnd w:id="6"/>
     </w:p>
     <w:tbl>
       <w:tblPr>
@@ -3479,14 +3469,12 @@
                 <w:rFonts w:cs="Arial"/>
               </w:rPr>
             </w:pPr>
-            <w:proofErr w:type="spellStart"/>
             <w:r>
               <w:rPr>
                 <w:rFonts w:cs="Arial"/>
               </w:rPr>
               <w:t>Ver</w:t>
             </w:r>
-            <w:proofErr w:type="spellEnd"/>
           </w:p>
         </w:tc>
         <w:tc>
@@ -4166,6 +4154,7 @@
           <w:p>
             <w:pPr>
               <w:spacing w:before="100" w:beforeAutospacing="1" w:after="100" w:afterAutospacing="1" w:line="360" w:lineRule="auto"/>
+              <w:jc w:val="left"/>
               <w:rPr>
                 <w:rFonts w:cs="Arial"/>
               </w:rPr>
@@ -6480,14 +6469,27 @@
     <w:pPr>
       <w:pStyle w:val="Footer"/>
     </w:pPr>
-    <w:fldSimple w:instr=" FILENAME  \* MERGEFORMAT ">
-      <w:r>
-        <w:rPr>
-          <w:noProof/>
-        </w:rPr>
-        <w:t>Cross Campus by XCampus - Project Vision v0.2 - 02102016.docx</w:t>
-      </w:r>
-    </w:fldSimple>
+    <w:r>
+      <w:fldChar w:fldCharType="begin"/>
+    </w:r>
+    <w:r>
+      <w:instrText xml:space="preserve"> FILENAME  \* MERGEFORMAT </w:instrText>
+    </w:r>
+    <w:r>
+      <w:fldChar w:fldCharType="separate"/>
+    </w:r>
+    <w:r>
+      <w:rPr>
+        <w:noProof/>
+      </w:rPr>
+      <w:t>Cross Campus by XCampus - Project Vision v0.2 - 02102016.docx</w:t>
+    </w:r>
+    <w:r>
+      <w:rPr>
+        <w:noProof/>
+      </w:rPr>
+      <w:fldChar w:fldCharType="end"/>
+    </w:r>
     <w:r>
       <w:tab/>
       <w:t xml:space="preserve">Page </w:t>
@@ -6519,7 +6521,7 @@
         <w:b/>
         <w:noProof/>
       </w:rPr>
-      <w:t>2</w:t>
+      <w:t>3</w:t>
     </w:r>
     <w:r>
       <w:rPr>
@@ -6618,6 +6620,7 @@
       <w:dataBinding w:prefixMappings="xmlns:ns0='http://schemas.openxmlformats.org/officeDocument/2006/extended-properties'" w:xpath="/ns0:Properties[1]/ns0:Company[1]" w:storeItemID="{6668398D-A668-4E3E-A5EB-62B293D839F1}"/>
       <w:text/>
     </w:sdtPr>
+    <w:sdtEndPr/>
     <w:sdtContent>
       <w:p>
         <w:pPr>
@@ -6711,7 +6714,42 @@
         <w:rFonts w:cs="Arial"/>
         <w:lang w:val="en-GB"/>
       </w:rPr>
-      <w:t>Version 0.2</w:t>
+      <w:t xml:space="preserve">Version </w:t>
+    </w:r>
+    <w:r>
+      <w:rPr>
+        <w:rFonts w:cs="Arial"/>
+        <w:lang w:val="en-GB"/>
+      </w:rPr>
+      <w:fldChar w:fldCharType="begin"/>
+    </w:r>
+    <w:r>
+      <w:rPr>
+        <w:rFonts w:cs="Arial"/>
+        <w:lang w:val="en-GB"/>
+      </w:rPr>
+      <w:instrText xml:space="preserve"> DOCPROPERTY "Version" \* MERGEFORMAT </w:instrText>
+    </w:r>
+    <w:r>
+      <w:rPr>
+        <w:rFonts w:cs="Arial"/>
+        <w:lang w:val="en-GB"/>
+      </w:rPr>
+      <w:fldChar w:fldCharType="separate"/>
+    </w:r>
+    <w:r>
+      <w:rPr>
+        <w:rFonts w:cs="Arial"/>
+        <w:lang w:val="en-GB"/>
+      </w:rPr>
+      <w:t>0.2</w:t>
+    </w:r>
+    <w:r>
+      <w:rPr>
+        <w:rFonts w:cs="Arial"/>
+        <w:lang w:val="en-GB"/>
+      </w:rPr>
+      <w:fldChar w:fldCharType="end"/>
     </w:r>
   </w:p>
   <w:p>
@@ -6740,6 +6778,7 @@
         <w:dataBinding w:prefixMappings="xmlns:ns0='http://purl.org/dc/elements/1.1/' xmlns:ns1='http://schemas.openxmlformats.org/package/2006/metadata/core-properties' " w:xpath="/ns1:coreProperties[1]/ns0:subject[1]" w:storeItemID="{6C3C8BC8-F283-45AE-878A-BAB7291924A1}"/>
         <w:text/>
       </w:sdtPr>
+      <w:sdtEndPr/>
       <w:sdtContent>
         <w:r>
           <w:rPr>
@@ -6777,7 +6816,6 @@
       </w:rPr>
       <w:fldChar w:fldCharType="separate"/>
     </w:r>
-    <w:proofErr w:type="spellStart"/>
     <w:r>
       <w:rPr>
         <w:rFonts w:cs="Arial"/>
@@ -6785,7 +6823,6 @@
       </w:rPr>
       <w:t>XCampus</w:t>
     </w:r>
-    <w:proofErr w:type="spellEnd"/>
     <w:r>
       <w:rPr>
         <w:rFonts w:cs="Arial"/>
@@ -8088,7 +8125,6 @@
   <w:style w:type="character" w:default="1" w:styleId="DefaultParagraphFont">
     <w:name w:val="Default Paragraph Font"/>
     <w:uiPriority w:val="1"/>
-    <w:semiHidden/>
     <w:unhideWhenUsed/>
   </w:style>
   <w:style w:type="table" w:default="1" w:styleId="TableNormal">
@@ -9058,7 +9094,7 @@
 </file>
 
 <file path=customXml/itemProps2.xml><?xml version="1.0" encoding="utf-8"?>
-<ds:datastoreItem xmlns:ds="http://schemas.openxmlformats.org/officeDocument/2006/customXml" ds:itemID="{B3D8141E-B11B-5647-A97F-06C86599C607}">
+<ds:datastoreItem xmlns:ds="http://schemas.openxmlformats.org/officeDocument/2006/customXml" ds:itemID="{A6350317-65B6-BA45-972A-C3F735A0C87B}">
   <ds:schemaRefs>
     <ds:schemaRef ds:uri="http://schemas.openxmlformats.org/officeDocument/2006/bibliography"/>
   </ds:schemaRefs>

</xml_diff>